<commit_message>
friday work exosee ans stuff
</commit_message>
<xml_diff>
--- a/Aufgabenstellung/Betreuungsvereinbarung_Studienarbeit_2023.docx
+++ b/Aufgabenstellung/Betreuungsvereinbarung_Studienarbeit_2023.docx
@@ -538,20 +538,15 @@
         </w:rPr>
         <w:t>,</w:t>
       </w:r>
-    </w:p>
-    <w:p>
-      <w:pPr>
-        <w:tabs>
-          <w:tab w:val="left" w:pos="0"/>
-        </w:tabs>
-        <w:jc w:val="center"/>
+      <w:r>
         <w:rPr>
           <w:rFonts w:ascii="TUM Neue Helvetica 55 Regular" w:hAnsi="TUM Neue Helvetica 55 Regular" w:cs="Arial"/>
           <w:iCs/>
           <w:sz w:val="22"/>
           <w:szCs w:val="22"/>
         </w:rPr>
-      </w:pPr>
+        <w:br/>
+      </w:r>
       <w:r>
         <w:rPr>
           <w:rFonts w:ascii="TUM Neue Helvetica 55 Regular" w:hAnsi="TUM Neue Helvetica 55 Regular" w:cs="Arial"/>
@@ -559,7 +554,7 @@
           <w:sz w:val="22"/>
           <w:szCs w:val="22"/>
         </w:rPr>
-        <w:t>Werner-von-Siemens-Straße 1</w:t>
+        <w:t>Otto-Hahn-Ring 6</w:t>
       </w:r>
       <w:r>
         <w:rPr>
@@ -568,7 +563,7 @@
           <w:sz w:val="22"/>
           <w:szCs w:val="22"/>
         </w:rPr>
-        <w:t>,</w:t>
+        <w:br/>
       </w:r>
       <w:r>
         <w:rPr>
@@ -577,40 +572,8 @@
           <w:sz w:val="22"/>
           <w:szCs w:val="22"/>
         </w:rPr>
-        <w:br/>
-      </w:r>
-      <w:r>
-        <w:rPr>
-          <w:rFonts w:ascii="TUM Neue Helvetica 55 Regular" w:hAnsi="TUM Neue Helvetica 55 Regular" w:cs="Arial"/>
-          <w:iCs/>
-          <w:sz w:val="22"/>
-          <w:szCs w:val="22"/>
-        </w:rPr>
-        <w:t>80333 M</w:t>
-      </w:r>
-      <w:r>
-        <w:rPr>
-          <w:rFonts w:ascii="TUM Neue Helvetica 55 Regular" w:hAnsi="TUM Neue Helvetica 55 Regular" w:cs="Arial"/>
-          <w:iCs/>
-          <w:sz w:val="22"/>
-          <w:szCs w:val="22"/>
-        </w:rPr>
-        <w:t>ünchen</w:t>
-      </w:r>
-    </w:p>
-    <w:p>
-      <w:pPr>
-        <w:tabs>
-          <w:tab w:val="left" w:pos="0"/>
-        </w:tabs>
-        <w:jc w:val="center"/>
-        <w:rPr>
-          <w:rFonts w:ascii="TUM Neue Helvetica 55 Regular" w:hAnsi="TUM Neue Helvetica 55 Regular" w:cs="Arial"/>
-          <w:iCs/>
-          <w:sz w:val="22"/>
-          <w:szCs w:val="22"/>
-        </w:rPr>
-      </w:pPr>
+        <w:t>81739 München</w:t>
+      </w:r>
     </w:p>
     <w:p>
       <w:pPr>
@@ -852,73 +815,72 @@
           <w:sz w:val="22"/>
           <w:szCs w:val="22"/>
         </w:rPr>
-        <w:t xml:space="preserve">wissenschaftlichen </w:t>
-      </w:r>
-      <w:r>
-        <w:rPr>
-          <w:rFonts w:ascii="TUM Neue Helvetica 55 Regular" w:hAnsi="TUM Neue Helvetica 55 Regular"/>
-          <w:i/>
+        <w:t>wissenschaftlichen Arbeit</w:t>
+      </w:r>
+      <w:r>
+        <w:rPr>
+          <w:rFonts w:ascii="TUM Neue Helvetica 55 Regular" w:hAnsi="TUM Neue Helvetica 55 Regular"/>
+          <w:sz w:val="22"/>
+          <w:szCs w:val="22"/>
+        </w:rPr>
+        <w:t xml:space="preserve">. </w:t>
+      </w:r>
+      <w:r>
+        <w:rPr>
+          <w:rFonts w:ascii="TUM Neue Helvetica 55 Regular" w:hAnsi="TUM Neue Helvetica 55 Regular"/>
+          <w:sz w:val="22"/>
+          <w:szCs w:val="22"/>
+        </w:rPr>
+        <w:t>Des Weiteren</w:t>
+      </w:r>
+      <w:r>
+        <w:rPr>
+          <w:rFonts w:ascii="TUM Neue Helvetica 55 Regular" w:hAnsi="TUM Neue Helvetica 55 Regular"/>
+          <w:sz w:val="22"/>
+          <w:szCs w:val="22"/>
+        </w:rPr>
+        <w:t xml:space="preserve"> bietet sie </w:t>
+      </w:r>
+      <w:r>
+        <w:rPr>
+          <w:rFonts w:ascii="TUM Neue Helvetica 55 Regular" w:hAnsi="TUM Neue Helvetica 55 Regular"/>
+          <w:sz w:val="22"/>
+          <w:szCs w:val="22"/>
+        </w:rPr>
+        <w:t>der/</w:t>
+      </w:r>
+      <w:r>
+        <w:rPr>
+          <w:rFonts w:ascii="TUM Neue Helvetica 55 Regular" w:hAnsi="TUM Neue Helvetica 55 Regular"/>
+          <w:sz w:val="22"/>
+          <w:szCs w:val="22"/>
+        </w:rPr>
+        <w:t>de</w:t>
+      </w:r>
+      <w:r>
+        <w:rPr>
+          <w:rFonts w:ascii="TUM Neue Helvetica 55 Regular" w:hAnsi="TUM Neue Helvetica 55 Regular"/>
+          <w:sz w:val="22"/>
+          <w:szCs w:val="22"/>
+        </w:rPr>
+        <w:t>m</w:t>
+      </w:r>
+      <w:r>
+        <w:rPr>
+          <w:rFonts w:ascii="TUM Neue Helvetica 55 Regular" w:hAnsi="TUM Neue Helvetica 55 Regular"/>
+          <w:sz w:val="22"/>
+          <w:szCs w:val="22"/>
+        </w:rPr>
+        <w:t xml:space="preserve"> Studierenden die Möglichkeit, bei einer Zusammenarbeit mit Industrieunternehmen, für das Berufsleben wichtige Fähigkeiten zu vertiefen und am praktischen </w:t>
+      </w:r>
+      <w:r>
+        <w:rPr>
+          <w:rFonts w:ascii="TUM Neue Helvetica 55 Regular" w:hAnsi="TUM Neue Helvetica 55 Regular"/>
           <w:sz w:val="22"/>
           <w:szCs w:val="22"/>
         </w:rPr>
         <w:lastRenderedPageBreak/>
-        <w:t>Arbeit</w:t>
-      </w:r>
-      <w:r>
-        <w:rPr>
-          <w:rFonts w:ascii="TUM Neue Helvetica 55 Regular" w:hAnsi="TUM Neue Helvetica 55 Regular"/>
-          <w:sz w:val="22"/>
-          <w:szCs w:val="22"/>
-        </w:rPr>
-        <w:t xml:space="preserve">. </w:t>
-      </w:r>
-      <w:r>
-        <w:rPr>
-          <w:rFonts w:ascii="TUM Neue Helvetica 55 Regular" w:hAnsi="TUM Neue Helvetica 55 Regular"/>
-          <w:sz w:val="22"/>
-          <w:szCs w:val="22"/>
-        </w:rPr>
-        <w:t>Des Weiteren</w:t>
-      </w:r>
-      <w:r>
-        <w:rPr>
-          <w:rFonts w:ascii="TUM Neue Helvetica 55 Regular" w:hAnsi="TUM Neue Helvetica 55 Regular"/>
-          <w:sz w:val="22"/>
-          <w:szCs w:val="22"/>
-        </w:rPr>
-        <w:t xml:space="preserve"> bietet sie </w:t>
-      </w:r>
-      <w:r>
-        <w:rPr>
-          <w:rFonts w:ascii="TUM Neue Helvetica 55 Regular" w:hAnsi="TUM Neue Helvetica 55 Regular"/>
-          <w:sz w:val="22"/>
-          <w:szCs w:val="22"/>
-        </w:rPr>
-        <w:t>der/</w:t>
-      </w:r>
-      <w:r>
-        <w:rPr>
-          <w:rFonts w:ascii="TUM Neue Helvetica 55 Regular" w:hAnsi="TUM Neue Helvetica 55 Regular"/>
-          <w:sz w:val="22"/>
-          <w:szCs w:val="22"/>
-        </w:rPr>
-        <w:t>de</w:t>
-      </w:r>
-      <w:r>
-        <w:rPr>
-          <w:rFonts w:ascii="TUM Neue Helvetica 55 Regular" w:hAnsi="TUM Neue Helvetica 55 Regular"/>
-          <w:sz w:val="22"/>
-          <w:szCs w:val="22"/>
-        </w:rPr>
-        <w:t>m</w:t>
-      </w:r>
-      <w:r>
-        <w:rPr>
-          <w:rFonts w:ascii="TUM Neue Helvetica 55 Regular" w:hAnsi="TUM Neue Helvetica 55 Regular"/>
-          <w:sz w:val="22"/>
-          <w:szCs w:val="22"/>
-        </w:rPr>
-        <w:t xml:space="preserve"> Studierenden die Möglichkeit, bei einer Zusammenarbeit mit Industrieunternehmen, für das Berufsleben wichtige Fähigkeiten zu vertiefen und am praktischen Fall zu üben. Die enge Kooperation mit Unternehmen dient ferner der a</w:t>
+        <w:t>Fall zu üben. Die enge Kooperation mit Unternehmen dient ferner der a</w:t>
       </w:r>
       <w:r>
         <w:rPr>
@@ -1372,7 +1334,25 @@
           <w:sz w:val="22"/>
           <w:szCs w:val="22"/>
         </w:rPr>
-        <w:t xml:space="preserve">arbeit erfolgt alleine durch </w:t>
+        <w:t xml:space="preserve">arbeit erfolgt </w:t>
+      </w:r>
+      <w:proofErr w:type="gramStart"/>
+      <w:r>
+        <w:rPr>
+          <w:rFonts w:ascii="TUM Neue Helvetica 55 Regular" w:hAnsi="TUM Neue Helvetica 55 Regular"/>
+          <w:sz w:val="22"/>
+          <w:szCs w:val="22"/>
+        </w:rPr>
+        <w:t>alleine</w:t>
+      </w:r>
+      <w:proofErr w:type="gramEnd"/>
+      <w:r>
+        <w:rPr>
+          <w:rFonts w:ascii="TUM Neue Helvetica 55 Regular" w:hAnsi="TUM Neue Helvetica 55 Regular"/>
+          <w:sz w:val="22"/>
+          <w:szCs w:val="22"/>
+        </w:rPr>
+        <w:t xml:space="preserve"> durch </w:t>
       </w:r>
       <w:r>
         <w:rPr>
@@ -1714,6 +1694,7 @@
         </w:rPr>
         <w:t>die/</w:t>
       </w:r>
+      <w:proofErr w:type="gramStart"/>
       <w:r>
         <w:rPr>
           <w:rFonts w:ascii="TUM Neue Helvetica 55 Regular" w:hAnsi="TUM Neue Helvetica 55 Regular"/>
@@ -1722,6 +1703,7 @@
         </w:rPr>
         <w:t>den Studierende</w:t>
       </w:r>
+      <w:proofErr w:type="gramEnd"/>
       <w:r>
         <w:rPr>
           <w:rFonts w:ascii="TUM Neue Helvetica 55 Regular" w:hAnsi="TUM Neue Helvetica 55 Regular"/>
@@ -2023,7 +2005,25 @@
           <w:sz w:val="22"/>
           <w:szCs w:val="22"/>
         </w:rPr>
-        <w:t xml:space="preserve">der Studierende während </w:t>
+        <w:t xml:space="preserve">der </w:t>
+      </w:r>
+      <w:proofErr w:type="gramStart"/>
+      <w:r>
+        <w:rPr>
+          <w:rFonts w:ascii="TUM Neue Helvetica 55 Regular" w:hAnsi="TUM Neue Helvetica 55 Regular"/>
+          <w:sz w:val="22"/>
+          <w:szCs w:val="22"/>
+        </w:rPr>
+        <w:t>Studierende</w:t>
+      </w:r>
+      <w:proofErr w:type="gramEnd"/>
+      <w:r>
+        <w:rPr>
+          <w:rFonts w:ascii="TUM Neue Helvetica 55 Regular" w:hAnsi="TUM Neue Helvetica 55 Regular"/>
+          <w:sz w:val="22"/>
+          <w:szCs w:val="22"/>
+        </w:rPr>
+        <w:t xml:space="preserve"> während </w:t>
       </w:r>
       <w:r>
         <w:rPr>
@@ -2264,7 +2264,23 @@
           <w:sz w:val="22"/>
           <w:szCs w:val="22"/>
         </w:rPr>
-        <w:t xml:space="preserve">teilnehmen. Nach </w:t>
+        <w:t xml:space="preserve">teilnehmen. Nach sechs bis acht Wochen erfolgt eine Zwischenpräsentation bei </w:t>
+      </w:r>
+      <w:r>
+        <w:rPr>
+          <w:rFonts w:ascii="TUM Neue Helvetica 55 Regular" w:hAnsi="TUM Neue Helvetica 55 Regular"/>
+          <w:sz w:val="22"/>
+          <w:szCs w:val="22"/>
+        </w:rPr>
+        <w:t>Siemens</w:t>
+      </w:r>
+      <w:r>
+        <w:rPr>
+          <w:rFonts w:ascii="TUM Neue Helvetica 55 Regular" w:hAnsi="TUM Neue Helvetica 55 Regular"/>
+          <w:sz w:val="22"/>
+          <w:szCs w:val="22"/>
+        </w:rPr>
+        <w:t>, um etwaige Probleme zu diskutieren. Nach Abschluss der inhaltlichen Arbeit findet eine gemeinsame Ab</w:t>
       </w:r>
       <w:r>
         <w:rPr>
@@ -2273,23 +2289,7 @@
           <w:szCs w:val="22"/>
         </w:rPr>
         <w:lastRenderedPageBreak/>
-        <w:t xml:space="preserve">sechs bis acht Wochen erfolgt eine Zwischenpräsentation bei </w:t>
-      </w:r>
-      <w:r>
-        <w:rPr>
-          <w:rFonts w:ascii="TUM Neue Helvetica 55 Regular" w:hAnsi="TUM Neue Helvetica 55 Regular"/>
-          <w:sz w:val="22"/>
-          <w:szCs w:val="22"/>
-        </w:rPr>
-        <w:t>Siemens</w:t>
-      </w:r>
-      <w:r>
-        <w:rPr>
-          <w:rFonts w:ascii="TUM Neue Helvetica 55 Regular" w:hAnsi="TUM Neue Helvetica 55 Regular"/>
-          <w:sz w:val="22"/>
-          <w:szCs w:val="22"/>
-        </w:rPr>
-        <w:t xml:space="preserve">, um etwaige Probleme zu diskutieren. Nach Abschluss der inhaltlichen Arbeit findet eine gemeinsame Abschlusspräsentation statt, bei der die erzielten Ergebnisse diskutiert werden. Die Abschlusspräsentation </w:t>
+        <w:t xml:space="preserve">schlusspräsentation statt, bei der die erzielten Ergebnisse diskutiert werden. Die Abschlusspräsentation </w:t>
       </w:r>
       <w:r>
         <w:rPr>
@@ -2598,6 +2598,7 @@
         </w:rPr>
         <w:t>der/</w:t>
       </w:r>
+      <w:proofErr w:type="gramStart"/>
       <w:r>
         <w:rPr>
           <w:rFonts w:ascii="TUM Neue Helvetica 55 Regular" w:hAnsi="TUM Neue Helvetica 55 Regular"/>
@@ -2606,6 +2607,7 @@
         </w:rPr>
         <w:t>dem betreuenden Assistent</w:t>
       </w:r>
+      <w:proofErr w:type="gramEnd"/>
       <w:r>
         <w:rPr>
           <w:rFonts w:ascii="TUM Neue Helvetica 55 Regular" w:hAnsi="TUM Neue Helvetica 55 Regular"/>
@@ -3099,10 +3101,12 @@
         <w:t xml:space="preserve"> Unter einer Studienarbeit wird eine Semesterarbeit, eine </w:t>
       </w:r>
       <w:proofErr w:type="spellStart"/>
+      <w:proofErr w:type="gramStart"/>
       <w:r>
         <w:t>Bachelor’s</w:t>
       </w:r>
       <w:proofErr w:type="spellEnd"/>
+      <w:proofErr w:type="gramEnd"/>
       <w:r>
         <w:t xml:space="preserve"> Thesis oder eine </w:t>
       </w:r>

</xml_diff>